<commit_message>
Fixed everything, even my dog
</commit_message>
<xml_diff>
--- a/Problems.docx
+++ b/Problems.docx
@@ -114,6 +114,18 @@
       </w:pPr>
       <w:r>
         <w:t>Expanded our dataset by using a moving window of 100 transactions for the most recent 1000 transactions.</w:t>
+      </w:r>
+    </w:p>
+    <w:p>
+      <w:pPr>
+        <w:pStyle w:val="ListParagraph"/>
+        <w:numPr>
+          <w:ilvl w:val="0"/>
+          <w:numId w:val="2"/>
+        </w:numPr>
+      </w:pPr>
+      <w:r>
+        <w:t>Due to the low amounts of data, the random state of the split can effect the overall accuracy by around 10%.</w:t>
       </w:r>
     </w:p>
     <w:sectPr>

</xml_diff>